<commit_message>
not ready to fix login api
</commit_message>
<xml_diff>
--- a/documentation/Dev Documentation.docx
+++ b/documentation/Dev Documentation.docx
@@ -173,6 +173,11 @@
     </w:p>
     <w:p>
       <w:r>
+        <w:t>The user will login when he hits the “my account” link on the index page.</w:t>
+      </w:r>
+    </w:p>
+    <w:p>
+      <w:r>
         <w:t>The user will have to enter the login details “email, phone no, password”</w:t>
       </w:r>
     </w:p>
@@ -247,76 +252,148 @@
         </w:numPr>
       </w:pPr>
       <w:r>
+        <w:lastRenderedPageBreak/>
         <w:t>User can now type in the new password</w:t>
+      </w:r>
+    </w:p>
+    <w:p>
+      <w:r>
+        <w:t xml:space="preserve">a). </w:t>
+      </w:r>
+      <w:r>
+        <w:t xml:space="preserve">In the first step the user enters his/her email. It’s then sent to the API and a OTP code is sent to the </w:t>
+      </w:r>
+      <w:r>
+        <w:t>user’s</w:t>
+      </w:r>
+      <w:r>
+        <w:t xml:space="preserve"> email if the email is registered.</w:t>
+      </w:r>
+    </w:p>
+    <w:p>
+      <w:r>
+        <w:t xml:space="preserve">b). </w:t>
+      </w:r>
+      <w:r>
+        <w:t xml:space="preserve">In the second step the user types in the code sent to his/her email. If the code checks out the user can now proceed type in the new </w:t>
+      </w:r>
+      <w:r>
+        <w:t>password.</w:t>
+      </w:r>
+    </w:p>
+    <w:p>
+      <w:r>
+        <w:t>If the code is not correct the user is notified, he/she can’t continue till the code is correct.</w:t>
+      </w:r>
+    </w:p>
+    <w:p>
+      <w:r>
+        <w:t xml:space="preserve">The code </w:t>
+      </w:r>
+      <w:r>
+        <w:t>has</w:t>
+      </w:r>
+      <w:r>
+        <w:t xml:space="preserve"> a </w:t>
+      </w:r>
+      <w:r>
+        <w:t>3-minute</w:t>
+      </w:r>
+      <w:r>
+        <w:t xml:space="preserve"> expiration time. </w:t>
+      </w:r>
+    </w:p>
+    <w:p>
+      <w:r>
+        <w:t>After the code expires the user can’t use that code any more.</w:t>
+      </w:r>
+    </w:p>
+    <w:p>
+      <w:r>
+        <w:t>A new code is sent to the user.</w:t>
+      </w:r>
+    </w:p>
+    <w:p>
+      <w:r>
+        <w:t xml:space="preserve">c). </w:t>
+      </w:r>
+      <w:r>
+        <w:t>In the last step the user can now type in the desired password and can now be redirected to the login page.</w:t>
+      </w:r>
+    </w:p>
+    <w:p/>
+    <w:p>
+      <w:r>
+        <w:tab/>
+        <w:t xml:space="preserve">SELLER DASHBOARD </w:t>
+      </w:r>
+    </w:p>
+    <w:p>
+      <w:r>
+        <w:t xml:space="preserve">On the seller dashboard the seller will be able to access details such as </w:t>
+      </w:r>
+    </w:p>
+    <w:p>
+      <w:pPr>
+        <w:pStyle w:val="ListParagraph"/>
+        <w:numPr>
+          <w:ilvl w:val="0"/>
+          <w:numId w:val="2"/>
+        </w:numPr>
+      </w:pPr>
+      <w:r>
+        <w:t xml:space="preserve">Sales made </w:t>
+      </w:r>
+    </w:p>
+    <w:p>
+      <w:pPr>
+        <w:pStyle w:val="ListParagraph"/>
+        <w:numPr>
+          <w:ilvl w:val="0"/>
+          <w:numId w:val="2"/>
+        </w:numPr>
+      </w:pPr>
+      <w:r>
+        <w:t>Amount of cash in the wallet</w:t>
+      </w:r>
+    </w:p>
+    <w:p>
+      <w:pPr>
+        <w:pStyle w:val="ListParagraph"/>
+        <w:numPr>
+          <w:ilvl w:val="0"/>
+          <w:numId w:val="2"/>
+        </w:numPr>
+      </w:pPr>
+      <w:r>
+        <w:t>Amount brought in by a specific product</w:t>
+      </w:r>
+    </w:p>
+    <w:p>
+      <w:pPr>
+        <w:pStyle w:val="ListParagraph"/>
+        <w:numPr>
+          <w:ilvl w:val="0"/>
+          <w:numId w:val="2"/>
+        </w:numPr>
+      </w:pPr>
+      <w:r>
+        <w:t>Order status</w:t>
+      </w:r>
+    </w:p>
+    <w:p>
+      <w:pPr>
+        <w:pStyle w:val="ListParagraph"/>
+        <w:numPr>
+          <w:ilvl w:val="0"/>
+          <w:numId w:val="2"/>
+        </w:numPr>
+      </w:pPr>
+      <w:r>
+        <w:t>All figures in btc equivalent</w:t>
       </w:r>
       <w:bookmarkStart w:id="0" w:name="_GoBack"/>
       <w:bookmarkEnd w:id="0"/>
-    </w:p>
-    <w:p>
-      <w:r>
-        <w:lastRenderedPageBreak/>
-        <w:t xml:space="preserve">a). </w:t>
-      </w:r>
-      <w:r>
-        <w:t xml:space="preserve">In the first step the user enters his/her email. It’s then sent to the API and a OTP code is sent to the </w:t>
-      </w:r>
-      <w:r>
-        <w:t>user’s</w:t>
-      </w:r>
-      <w:r>
-        <w:t xml:space="preserve"> email if the email is registered.</w:t>
-      </w:r>
-    </w:p>
-    <w:p>
-      <w:r>
-        <w:t xml:space="preserve">b). </w:t>
-      </w:r>
-      <w:r>
-        <w:t xml:space="preserve">In the second step the user types in the code sent to his/her email. If the code checks out the user can now proceed type in the new </w:t>
-      </w:r>
-      <w:r>
-        <w:t>password.</w:t>
-      </w:r>
-    </w:p>
-    <w:p>
-      <w:r>
-        <w:t>If the code is not correct the user is notified, he/she can’t continue till the code is correct.</w:t>
-      </w:r>
-    </w:p>
-    <w:p>
-      <w:r>
-        <w:t xml:space="preserve">The code </w:t>
-      </w:r>
-      <w:r>
-        <w:t>has</w:t>
-      </w:r>
-      <w:r>
-        <w:t xml:space="preserve"> a </w:t>
-      </w:r>
-      <w:r>
-        <w:t>3-minute</w:t>
-      </w:r>
-      <w:r>
-        <w:t xml:space="preserve"> expiration time. </w:t>
-      </w:r>
-    </w:p>
-    <w:p>
-      <w:r>
-        <w:t>After the code expires the user can’t use that code any more.</w:t>
-      </w:r>
-    </w:p>
-    <w:p>
-      <w:r>
-        <w:t>A new code is sent to the user.</w:t>
-      </w:r>
-    </w:p>
-    <w:p>
-      <w:r>
-        <w:t xml:space="preserve">c). </w:t>
-      </w:r>
-      <w:r>
-        <w:t>In the last step the user can now type in the desired password and can now be redirected to the login page.</w:t>
-      </w:r>
     </w:p>
     <w:sectPr>
       <w:pgSz w:w="12240" w:h="15840"/>
@@ -416,8 +493,124 @@
       </w:pPr>
     </w:lvl>
   </w:abstractNum>
+  <w:abstractNum w:abstractNumId="1" w15:restartNumberingAfterBreak="0">
+    <w:nsid w:val="4F2633AB"/>
+    <w:multiLevelType w:val="hybridMultilevel"/>
+    <w:tmpl w:val="E026D394"/>
+    <w:lvl w:ilvl="0" w:tplc="04090001">
+      <w:start w:val="1"/>
+      <w:numFmt w:val="bullet"/>
+      <w:lvlText w:val=""/>
+      <w:lvlJc w:val="left"/>
+      <w:pPr>
+        <w:ind w:left="720" w:hanging="360"/>
+      </w:pPr>
+      <w:rPr>
+        <w:rFonts w:ascii="Symbol" w:hAnsi="Symbol" w:hint="default"/>
+      </w:rPr>
+    </w:lvl>
+    <w:lvl w:ilvl="1" w:tplc="04090003" w:tentative="1">
+      <w:start w:val="1"/>
+      <w:numFmt w:val="bullet"/>
+      <w:lvlText w:val="o"/>
+      <w:lvlJc w:val="left"/>
+      <w:pPr>
+        <w:ind w:left="1440" w:hanging="360"/>
+      </w:pPr>
+      <w:rPr>
+        <w:rFonts w:ascii="Courier New" w:hAnsi="Courier New" w:cs="Courier New" w:hint="default"/>
+      </w:rPr>
+    </w:lvl>
+    <w:lvl w:ilvl="2" w:tplc="04090005" w:tentative="1">
+      <w:start w:val="1"/>
+      <w:numFmt w:val="bullet"/>
+      <w:lvlText w:val=""/>
+      <w:lvlJc w:val="left"/>
+      <w:pPr>
+        <w:ind w:left="2160" w:hanging="360"/>
+      </w:pPr>
+      <w:rPr>
+        <w:rFonts w:ascii="Wingdings" w:hAnsi="Wingdings" w:hint="default"/>
+      </w:rPr>
+    </w:lvl>
+    <w:lvl w:ilvl="3" w:tplc="04090001" w:tentative="1">
+      <w:start w:val="1"/>
+      <w:numFmt w:val="bullet"/>
+      <w:lvlText w:val=""/>
+      <w:lvlJc w:val="left"/>
+      <w:pPr>
+        <w:ind w:left="2880" w:hanging="360"/>
+      </w:pPr>
+      <w:rPr>
+        <w:rFonts w:ascii="Symbol" w:hAnsi="Symbol" w:hint="default"/>
+      </w:rPr>
+    </w:lvl>
+    <w:lvl w:ilvl="4" w:tplc="04090003" w:tentative="1">
+      <w:start w:val="1"/>
+      <w:numFmt w:val="bullet"/>
+      <w:lvlText w:val="o"/>
+      <w:lvlJc w:val="left"/>
+      <w:pPr>
+        <w:ind w:left="3600" w:hanging="360"/>
+      </w:pPr>
+      <w:rPr>
+        <w:rFonts w:ascii="Courier New" w:hAnsi="Courier New" w:cs="Courier New" w:hint="default"/>
+      </w:rPr>
+    </w:lvl>
+    <w:lvl w:ilvl="5" w:tplc="04090005" w:tentative="1">
+      <w:start w:val="1"/>
+      <w:numFmt w:val="bullet"/>
+      <w:lvlText w:val=""/>
+      <w:lvlJc w:val="left"/>
+      <w:pPr>
+        <w:ind w:left="4320" w:hanging="360"/>
+      </w:pPr>
+      <w:rPr>
+        <w:rFonts w:ascii="Wingdings" w:hAnsi="Wingdings" w:hint="default"/>
+      </w:rPr>
+    </w:lvl>
+    <w:lvl w:ilvl="6" w:tplc="04090001" w:tentative="1">
+      <w:start w:val="1"/>
+      <w:numFmt w:val="bullet"/>
+      <w:lvlText w:val=""/>
+      <w:lvlJc w:val="left"/>
+      <w:pPr>
+        <w:ind w:left="5040" w:hanging="360"/>
+      </w:pPr>
+      <w:rPr>
+        <w:rFonts w:ascii="Symbol" w:hAnsi="Symbol" w:hint="default"/>
+      </w:rPr>
+    </w:lvl>
+    <w:lvl w:ilvl="7" w:tplc="04090003" w:tentative="1">
+      <w:start w:val="1"/>
+      <w:numFmt w:val="bullet"/>
+      <w:lvlText w:val="o"/>
+      <w:lvlJc w:val="left"/>
+      <w:pPr>
+        <w:ind w:left="5760" w:hanging="360"/>
+      </w:pPr>
+      <w:rPr>
+        <w:rFonts w:ascii="Courier New" w:hAnsi="Courier New" w:cs="Courier New" w:hint="default"/>
+      </w:rPr>
+    </w:lvl>
+    <w:lvl w:ilvl="8" w:tplc="04090005" w:tentative="1">
+      <w:start w:val="1"/>
+      <w:numFmt w:val="bullet"/>
+      <w:lvlText w:val=""/>
+      <w:lvlJc w:val="left"/>
+      <w:pPr>
+        <w:ind w:left="6480" w:hanging="360"/>
+      </w:pPr>
+      <w:rPr>
+        <w:rFonts w:ascii="Wingdings" w:hAnsi="Wingdings" w:hint="default"/>
+      </w:rPr>
+    </w:lvl>
+  </w:abstractNum>
   <w:num w:numId="1">
     <w:abstractNumId w:val="0"/>
+  </w:num>
+  <w:num w:numId="2">
+    <w:abstractNumId w:val="1"/>
   </w:num>
 </w:numbering>
 </file>

</xml_diff>